<commit_message>
02092024 updating plotting features for spca
</commit_message>
<xml_diff>
--- a/src/_docs/eeglab_functions_analyses.docx
+++ b/src/_docs/eeglab_functions_analyses.docx
@@ -6,25 +6,37 @@
       <w:pPr>
         <w:pStyle w:val="Heading1"/>
       </w:pPr>
-      <w:r>
-        <w:t>EEGLab function analysis</w:t>
+      <w:proofErr w:type="spellStart"/>
+      <w:r>
+        <w:t>EEGLab</w:t>
+      </w:r>
+      <w:proofErr w:type="spellEnd"/>
+      <w:r>
+        <w:t xml:space="preserve"> function analysis</w:t>
       </w:r>
     </w:p>
     <w:p>
       <w:pPr>
         <w:pStyle w:val="Heading2"/>
       </w:pPr>
+      <w:proofErr w:type="spellStart"/>
       <w:r>
         <w:t>newtimefbaseln.m</w:t>
       </w:r>
-    </w:p>
-    <w:p>
-      <w:r>
-        <w:t>displaying using std_plottf</w:t>
+      <w:proofErr w:type="spellEnd"/>
+    </w:p>
+    <w:p>
+      <w:r>
+        <w:t xml:space="preserve">displaying using </w:t>
+      </w:r>
+      <w:proofErr w:type="spellStart"/>
+      <w:r>
+        <w:t>std_plottf</w:t>
       </w:r>
       <w:r>
         <w:t>.m</w:t>
       </w:r>
+      <w:proofErr w:type="spellEnd"/>
     </w:p>
     <w:p>
       <w:pPr>
@@ -43,10 +55,25 @@
         </w:numPr>
       </w:pPr>
       <w:r>
-        <w:t>INPUT: PPori(</w:t>
-      </w:r>
-      <w:r>
-        <w:t>NxM-</w:t>
+        <w:t xml:space="preserve">INPUT: </w:t>
+      </w:r>
+      <w:proofErr w:type="spellStart"/>
+      <w:proofErr w:type="gramStart"/>
+      <w:r>
+        <w:t>PPori</w:t>
+      </w:r>
+      <w:proofErr w:type="spellEnd"/>
+      <w:r>
+        <w:t>(</w:t>
+      </w:r>
+      <w:proofErr w:type="spellStart"/>
+      <w:proofErr w:type="gramEnd"/>
+      <w:r>
+        <w:t>NxM</w:t>
+      </w:r>
+      <w:proofErr w:type="spellEnd"/>
+      <w:r>
+        <w:t>-</w:t>
       </w:r>
       <w:r>
         <w:t>cell of 3D</w:t>
@@ -61,10 +88,31 @@
         <w:t>doubles</w:t>
       </w:r>
       <w:r>
-        <w:t>; FreqxTimexTrials or ChansxFreqxTimesxTrials</w:t>
-      </w:r>
-      <w:r>
-        <w:t>), timesout(1D</w:t>
+        <w:t xml:space="preserve">; </w:t>
+      </w:r>
+      <w:proofErr w:type="spellStart"/>
+      <w:r>
+        <w:t>FreqxTimexTrials</w:t>
+      </w:r>
+      <w:proofErr w:type="spellEnd"/>
+      <w:r>
+        <w:t xml:space="preserve"> or </w:t>
+      </w:r>
+      <w:proofErr w:type="spellStart"/>
+      <w:r>
+        <w:t>ChansxFreqxTimesxTrials</w:t>
+      </w:r>
+      <w:proofErr w:type="spellEnd"/>
+      <w:r>
+        <w:t xml:space="preserve">), </w:t>
+      </w:r>
+      <w:proofErr w:type="spellStart"/>
+      <w:r>
+        <w:t>timesout</w:t>
+      </w:r>
+      <w:proofErr w:type="spellEnd"/>
+      <w:r>
+        <w:t>(1D</w:t>
       </w:r>
       <w:r>
         <w:t>-doubles</w:t>
@@ -81,11 +129,26 @@
           <w:numId w:val="2"/>
         </w:numPr>
       </w:pPr>
+      <w:proofErr w:type="spellStart"/>
+      <w:proofErr w:type="gramStart"/>
       <w:r>
         <w:t>paramsersp.</w:t>
       </w:r>
       <w:r>
-        <w:t>powbase = double/NaN;</w:t>
+        <w:t>powbase</w:t>
+      </w:r>
+      <w:proofErr w:type="spellEnd"/>
+      <w:proofErr w:type="gramEnd"/>
+      <w:r>
+        <w:t xml:space="preserve"> = double/</w:t>
+      </w:r>
+      <w:proofErr w:type="spellStart"/>
+      <w:r>
+        <w:t>NaN</w:t>
+      </w:r>
+      <w:proofErr w:type="spellEnd"/>
+      <w:r>
+        <w:t>;</w:t>
       </w:r>
     </w:p>
     <w:p>
@@ -97,8 +160,13 @@
         </w:numPr>
       </w:pPr>
       <w:r>
-        <w:t>use an already defined baseline</w:t>
-      </w:r>
+        <w:t xml:space="preserve">use an already defined </w:t>
+      </w:r>
+      <w:proofErr w:type="gramStart"/>
+      <w:r>
+        <w:t>baseline</w:t>
+      </w:r>
+      <w:proofErr w:type="gramEnd"/>
     </w:p>
     <w:p>
       <w:pPr>
@@ -108,8 +176,15 @@
           <w:numId w:val="2"/>
         </w:numPr>
       </w:pPr>
-      <w:r>
-        <w:t>paramsersp.verbose = ‘on’/’off’;</w:t>
+      <w:proofErr w:type="spellStart"/>
+      <w:proofErr w:type="gramStart"/>
+      <w:r>
+        <w:t>paramsersp.verbose</w:t>
+      </w:r>
+      <w:proofErr w:type="spellEnd"/>
+      <w:proofErr w:type="gramEnd"/>
+      <w:r>
+        <w:t xml:space="preserve"> = ‘on’/’off’;</w:t>
       </w:r>
     </w:p>
     <w:p>
@@ -121,8 +196,13 @@
         </w:numPr>
       </w:pPr>
       <w:r>
-        <w:t>prints to command line</w:t>
-      </w:r>
+        <w:t xml:space="preserve">prints to command </w:t>
+      </w:r>
+      <w:proofErr w:type="gramStart"/>
+      <w:r>
+        <w:t>line</w:t>
+      </w:r>
+      <w:proofErr w:type="gramEnd"/>
     </w:p>
     <w:p>
       <w:pPr>
@@ -136,12 +216,23 @@
           <w:bCs/>
         </w:rPr>
       </w:pPr>
-      <w:r>
-        <w:rPr>
-          <w:b/>
-          <w:bCs/>
-        </w:rPr>
-        <w:t>paramsersp.singletrials = 'off'</w:t>
+      <w:proofErr w:type="spellStart"/>
+      <w:proofErr w:type="gramStart"/>
+      <w:r>
+        <w:rPr>
+          <w:b/>
+          <w:bCs/>
+        </w:rPr>
+        <w:t>paramsersp.singletrials</w:t>
+      </w:r>
+      <w:proofErr w:type="spellEnd"/>
+      <w:proofErr w:type="gramEnd"/>
+      <w:r>
+        <w:rPr>
+          <w:b/>
+          <w:bCs/>
+        </w:rPr>
+        <w:t xml:space="preserve"> = 'off'</w:t>
       </w:r>
       <w:r>
         <w:rPr>
@@ -168,7 +259,15 @@
           <w:b/>
           <w:bCs/>
         </w:rPr>
-        <w:t>average power over trials (3</w:t>
+        <w:t>average power over trials (</w:t>
+      </w:r>
+      <w:proofErr w:type="gramStart"/>
+      <w:r>
+        <w:rPr>
+          <w:b/>
+          <w:bCs/>
+        </w:rPr>
+        <w:t>3</w:t>
       </w:r>
       <w:r>
         <w:rPr>
@@ -178,6 +277,7 @@
         </w:rPr>
         <w:t>rd</w:t>
       </w:r>
+      <w:proofErr w:type="gramEnd"/>
       <w:r>
         <w:rPr>
           <w:b/>
@@ -198,7 +298,23 @@
           <w:b/>
           <w:bCs/>
         </w:rPr>
-        <w:t xml:space="preserve"> dimension of each cell in PPori)</w:t>
+        <w:t xml:space="preserve"> dimension of each cell in </w:t>
+      </w:r>
+      <w:proofErr w:type="spellStart"/>
+      <w:r>
+        <w:rPr>
+          <w:b/>
+          <w:bCs/>
+        </w:rPr>
+        <w:t>PPori</w:t>
+      </w:r>
+      <w:proofErr w:type="spellEnd"/>
+      <w:r>
+        <w:rPr>
+          <w:b/>
+          <w:bCs/>
+        </w:rPr>
+        <w:t>)</w:t>
       </w:r>
     </w:p>
     <w:p>
@@ -213,12 +329,23 @@
           <w:bCs/>
         </w:rPr>
       </w:pPr>
-      <w:r>
-        <w:rPr>
-          <w:b/>
-          <w:bCs/>
-        </w:rPr>
-        <w:t>paramsersp.commonbase   = 'off'/’on’;</w:t>
+      <w:proofErr w:type="spellStart"/>
+      <w:proofErr w:type="gramStart"/>
+      <w:r>
+        <w:rPr>
+          <w:b/>
+          <w:bCs/>
+        </w:rPr>
+        <w:t>paramsersp.commonbase</w:t>
+      </w:r>
+      <w:proofErr w:type="spellEnd"/>
+      <w:proofErr w:type="gramEnd"/>
+      <w:r>
+        <w:rPr>
+          <w:b/>
+          <w:bCs/>
+        </w:rPr>
+        <w:t xml:space="preserve">   = 'off'/’on’;</w:t>
       </w:r>
     </w:p>
     <w:p>
@@ -246,12 +373,23 @@
           <w:bCs/>
         </w:rPr>
       </w:pPr>
-      <w:r>
-        <w:rPr>
-          <w:b/>
-          <w:bCs/>
-        </w:rPr>
-        <w:t>paramsersp.basenorm = 'off'/’on’;</w:t>
+      <w:proofErr w:type="spellStart"/>
+      <w:proofErr w:type="gramStart"/>
+      <w:r>
+        <w:rPr>
+          <w:b/>
+          <w:bCs/>
+        </w:rPr>
+        <w:t>paramsersp.basenorm</w:t>
+      </w:r>
+      <w:proofErr w:type="spellEnd"/>
+      <w:proofErr w:type="gramEnd"/>
+      <w:r>
+        <w:rPr>
+          <w:b/>
+          <w:bCs/>
+        </w:rPr>
+        <w:t xml:space="preserve"> = 'off'/’on’;</w:t>
       </w:r>
     </w:p>
     <w:p>
@@ -266,12 +404,23 @@
           <w:bCs/>
         </w:rPr>
       </w:pPr>
-      <w:r>
-        <w:rPr>
-          <w:b/>
-          <w:bCs/>
-        </w:rPr>
-        <w:t>paramsersp.trialbase = 'off'/’on’;</w:t>
+      <w:proofErr w:type="spellStart"/>
+      <w:proofErr w:type="gramStart"/>
+      <w:r>
+        <w:rPr>
+          <w:b/>
+          <w:bCs/>
+        </w:rPr>
+        <w:t>paramsersp.trialbase</w:t>
+      </w:r>
+      <w:proofErr w:type="spellEnd"/>
+      <w:proofErr w:type="gramEnd"/>
+      <w:r>
+        <w:rPr>
+          <w:b/>
+          <w:bCs/>
+        </w:rPr>
+        <w:t xml:space="preserve"> = 'off'/’on’;</w:t>
       </w:r>
     </w:p>
     <w:p>
@@ -286,20 +435,40 @@
           <w:bCs/>
         </w:rPr>
       </w:pPr>
-      <w:r>
-        <w:rPr>
-          <w:b/>
-          <w:bCs/>
-        </w:rPr>
-        <w:t>paramsersp.baseline = [TIME_BOUND(1),TIME_BOUND(end)]</w:t>
-      </w:r>
-      <w:r>
-        <w:rPr>
-          <w:b/>
-          <w:bCs/>
-        </w:rPr>
-        <w:t>/NaN</w:t>
-      </w:r>
+      <w:proofErr w:type="spellStart"/>
+      <w:proofErr w:type="gramStart"/>
+      <w:r>
+        <w:rPr>
+          <w:b/>
+          <w:bCs/>
+        </w:rPr>
+        <w:t>paramsersp.baseline</w:t>
+      </w:r>
+      <w:proofErr w:type="spellEnd"/>
+      <w:proofErr w:type="gramEnd"/>
+      <w:r>
+        <w:rPr>
+          <w:b/>
+          <w:bCs/>
+        </w:rPr>
+        <w:t xml:space="preserve"> = [TIME_BOUND(1),TIME_BOUND(end)]</w:t>
+      </w:r>
+      <w:r>
+        <w:rPr>
+          <w:b/>
+          <w:bCs/>
+        </w:rPr>
+        <w:t>/</w:t>
+      </w:r>
+      <w:proofErr w:type="spellStart"/>
+      <w:r>
+        <w:rPr>
+          <w:b/>
+          <w:bCs/>
+        </w:rPr>
+        <w:t>NaN</w:t>
+      </w:r>
+      <w:proofErr w:type="spellEnd"/>
     </w:p>
     <w:p>
       <w:pPr>
@@ -318,11 +487,60 @@
         </w:numPr>
       </w:pPr>
       <w:r>
-        <w:t>IF powbase=NaN; IF</w:t>
-      </w:r>
-      <w:r>
-        <w:t xml:space="preserve"> singletrials=’on’ &amp;&amp; trialbase=’off’, for each cell in </w:t>
-      </w:r>
+        <w:t xml:space="preserve">IF </w:t>
+      </w:r>
+      <w:proofErr w:type="spellStart"/>
+      <w:r>
+        <w:t>powbase</w:t>
+      </w:r>
+      <w:proofErr w:type="spellEnd"/>
+      <w:r>
+        <w:t>=</w:t>
+      </w:r>
+      <w:proofErr w:type="spellStart"/>
+      <w:r>
+        <w:t>NaN</w:t>
+      </w:r>
+      <w:proofErr w:type="spellEnd"/>
+      <w:r>
+        <w:t>; IF</w:t>
+      </w:r>
+      <w:r>
+        <w:t xml:space="preserve"> </w:t>
+      </w:r>
+      <w:proofErr w:type="spellStart"/>
+      <w:r>
+        <w:t>singletrials</w:t>
+      </w:r>
+      <w:proofErr w:type="spellEnd"/>
+      <w:r>
+        <w:t>=’</w:t>
+      </w:r>
+      <w:proofErr w:type="gramStart"/>
+      <w:r>
+        <w:t>on’ &amp;</w:t>
+      </w:r>
+      <w:proofErr w:type="gramEnd"/>
+      <w:r>
+        <w:t xml:space="preserve">&amp; </w:t>
+      </w:r>
+      <w:proofErr w:type="spellStart"/>
+      <w:r>
+        <w:t>trialbase</w:t>
+      </w:r>
+      <w:proofErr w:type="spellEnd"/>
+      <w:r>
+        <w:t>=’off</w:t>
+      </w:r>
+      <w:proofErr w:type="gramStart"/>
+      <w:r>
+        <w:t>’,</w:t>
+      </w:r>
+      <w:proofErr w:type="gramEnd"/>
+      <w:r>
+        <w:t xml:space="preserve"> for each cell in </w:t>
+      </w:r>
+      <w:proofErr w:type="spellStart"/>
       <w:r>
         <w:rPr>
           <w:b/>
@@ -330,6 +548,7 @@
         </w:rPr>
         <w:t>PPori</w:t>
       </w:r>
+      <w:proofErr w:type="spellEnd"/>
       <w:r>
         <w:t xml:space="preserve"> the mean across the 3</w:t>
       </w:r>
@@ -342,6 +561,7 @@
       <w:r>
         <w:t xml:space="preserve"> dimension will replace each cell in </w:t>
       </w:r>
+      <w:proofErr w:type="spellStart"/>
       <w:r>
         <w:rPr>
           <w:b/>
@@ -349,8 +569,13 @@
         </w:rPr>
         <w:t>PPori</w:t>
       </w:r>
-      <w:r>
-        <w:t>. Then, the mean across the 2</w:t>
+      <w:proofErr w:type="spellEnd"/>
+      <w:r>
+        <w:t xml:space="preserve">. Then, the mean across the </w:t>
+      </w:r>
+      <w:proofErr w:type="gramStart"/>
+      <w:r>
+        <w:t>2</w:t>
       </w:r>
       <w:r>
         <w:rPr>
@@ -358,11 +583,16 @@
         </w:rPr>
         <w:t>nd</w:t>
       </w:r>
+      <w:proofErr w:type="gramEnd"/>
       <w:r>
         <w:t xml:space="preserve"> dimension (time) will be taken to create the baseline spectrum.</w:t>
       </w:r>
       <w:r>
-        <w:t xml:space="preserve"> ELSE just the mean across time will be taken for each element in the 3</w:t>
+        <w:t xml:space="preserve"> ELSE just the mean across time will be taken for each element in the </w:t>
+      </w:r>
+      <w:proofErr w:type="gramStart"/>
+      <w:r>
+        <w:t>3</w:t>
       </w:r>
       <w:r>
         <w:rPr>
@@ -370,8 +600,17 @@
         </w:rPr>
         <w:t>rd</w:t>
       </w:r>
-      <w:r>
-        <w:t xml:space="preserve"> dimension. ELSE powbase=double; double will be the baseline. THIS STEP CREATES </w:t>
+      <w:proofErr w:type="gramEnd"/>
+      <w:r>
+        <w:t xml:space="preserve"> dimension. ELSE </w:t>
+      </w:r>
+      <w:proofErr w:type="spellStart"/>
+      <w:r>
+        <w:t>powbase</w:t>
+      </w:r>
+      <w:proofErr w:type="spellEnd"/>
+      <w:r>
+        <w:t xml:space="preserve">=double; double will be the baseline. THIS STEP CREATES </w:t>
       </w:r>
       <w:r>
         <w:rPr>
@@ -383,6 +622,7 @@
       <w:r>
         <w:t xml:space="preserve">, </w:t>
       </w:r>
+      <w:proofErr w:type="spellStart"/>
       <w:r>
         <w:rPr>
           <w:b/>
@@ -390,9 +630,11 @@
         </w:rPr>
         <w:t>allMbase</w:t>
       </w:r>
+      <w:proofErr w:type="spellEnd"/>
       <w:r>
         <w:t xml:space="preserve">, and </w:t>
       </w:r>
+      <w:proofErr w:type="spellStart"/>
       <w:r>
         <w:rPr>
           <w:b/>
@@ -400,6 +642,7 @@
         </w:rPr>
         <w:t>allMstd</w:t>
       </w:r>
+      <w:proofErr w:type="spellEnd"/>
       <w:r>
         <w:t>.</w:t>
       </w:r>
@@ -413,8 +656,25 @@
         </w:numPr>
       </w:pPr>
       <w:r>
-        <w:t xml:space="preserve">IF commonbase=’on’; for each baseline spectrum from (1) find the mean across those baselines. THIS STEP MODIFIES </w:t>
-      </w:r>
+        <w:t xml:space="preserve">IF </w:t>
+      </w:r>
+      <w:proofErr w:type="spellStart"/>
+      <w:r>
+        <w:t>commonbase</w:t>
+      </w:r>
+      <w:proofErr w:type="spellEnd"/>
+      <w:r>
+        <w:t>=’on</w:t>
+      </w:r>
+      <w:proofErr w:type="gramStart"/>
+      <w:r>
+        <w:t>’;</w:t>
+      </w:r>
+      <w:proofErr w:type="gramEnd"/>
+      <w:r>
+        <w:t xml:space="preserve"> for each baseline spectrum from (1) find the mean across those baselines. THIS STEP MODIFIES </w:t>
+      </w:r>
+      <w:proofErr w:type="spellStart"/>
       <w:r>
         <w:rPr>
           <w:b/>
@@ -422,9 +682,12 @@
         </w:rPr>
         <w:t>allMbase</w:t>
       </w:r>
+      <w:proofErr w:type="spellEnd"/>
       <w:r>
         <w:t xml:space="preserve"> and </w:t>
       </w:r>
+      <w:proofErr w:type="spellStart"/>
+      <w:proofErr w:type="gramStart"/>
       <w:r>
         <w:rPr>
           <w:b/>
@@ -432,6 +695,8 @@
         </w:rPr>
         <w:t>allMstd</w:t>
       </w:r>
+      <w:proofErr w:type="spellEnd"/>
+      <w:proofErr w:type="gramEnd"/>
     </w:p>
     <w:p>
       <w:pPr>
@@ -445,8 +710,41 @@
         <w:t xml:space="preserve">IF baseline=double; </w:t>
       </w:r>
       <w:r>
-        <w:t xml:space="preserve">IF trialbase= ‘on’ &amp;&amp; basenorm=’off’; divide all elements in PP by its respective element in </w:t>
-      </w:r>
+        <w:t xml:space="preserve">IF </w:t>
+      </w:r>
+      <w:proofErr w:type="spellStart"/>
+      <w:r>
+        <w:t>trialbase</w:t>
+      </w:r>
+      <w:proofErr w:type="spellEnd"/>
+      <w:r>
+        <w:t>= ‘</w:t>
+      </w:r>
+      <w:proofErr w:type="gramStart"/>
+      <w:r>
+        <w:t>on’ &amp;</w:t>
+      </w:r>
+      <w:proofErr w:type="gramEnd"/>
+      <w:r>
+        <w:t xml:space="preserve">&amp; </w:t>
+      </w:r>
+      <w:proofErr w:type="spellStart"/>
+      <w:r>
+        <w:t>basenorm</w:t>
+      </w:r>
+      <w:proofErr w:type="spellEnd"/>
+      <w:r>
+        <w:t>=’off</w:t>
+      </w:r>
+      <w:proofErr w:type="gramStart"/>
+      <w:r>
+        <w:t>’;</w:t>
+      </w:r>
+      <w:proofErr w:type="gramEnd"/>
+      <w:r>
+        <w:t xml:space="preserve"> divide all elements in PP by its respective element in </w:t>
+      </w:r>
+      <w:proofErr w:type="spellStart"/>
       <w:r>
         <w:rPr>
           <w:b/>
@@ -454,6 +752,7 @@
         </w:rPr>
         <w:t>allMbase</w:t>
       </w:r>
+      <w:proofErr w:type="spellEnd"/>
       <w:r>
         <w:rPr>
           <w:b/>
@@ -462,7 +761,47 @@
         <w:t xml:space="preserve">. </w:t>
       </w:r>
       <w:r>
-        <w:t xml:space="preserve">ELSEIF trialbase=’on’ &amp;&amp; basenorm=’on’; subtract each element in allMbase from its respective element in PP </w:t>
+        <w:t xml:space="preserve">ELSEIF </w:t>
+      </w:r>
+      <w:proofErr w:type="spellStart"/>
+      <w:r>
+        <w:t>trialbase</w:t>
+      </w:r>
+      <w:proofErr w:type="spellEnd"/>
+      <w:r>
+        <w:t>=’</w:t>
+      </w:r>
+      <w:proofErr w:type="gramStart"/>
+      <w:r>
+        <w:t>on’ &amp;</w:t>
+      </w:r>
+      <w:proofErr w:type="gramEnd"/>
+      <w:r>
+        <w:t xml:space="preserve">&amp; </w:t>
+      </w:r>
+      <w:proofErr w:type="spellStart"/>
+      <w:r>
+        <w:t>basenorm</w:t>
+      </w:r>
+      <w:proofErr w:type="spellEnd"/>
+      <w:r>
+        <w:t>=’on</w:t>
+      </w:r>
+      <w:proofErr w:type="gramStart"/>
+      <w:r>
+        <w:t>’;</w:t>
+      </w:r>
+      <w:proofErr w:type="gramEnd"/>
+      <w:r>
+        <w:t xml:space="preserve"> subtract each element in </w:t>
+      </w:r>
+      <w:proofErr w:type="spellStart"/>
+      <w:r>
+        <w:t>allMbase</w:t>
+      </w:r>
+      <w:proofErr w:type="spellEnd"/>
+      <w:r>
+        <w:t xml:space="preserve"> from its respective element in PP </w:t>
       </w:r>
       <w:r>
         <w:rPr>
@@ -472,7 +811,15 @@
         <w:t>then</w:t>
       </w:r>
       <w:r>
-        <w:t xml:space="preserve"> divide by allMstd. </w:t>
+        <w:t xml:space="preserve"> divide by </w:t>
+      </w:r>
+      <w:proofErr w:type="spellStart"/>
+      <w:r>
+        <w:t>allMstd</w:t>
+      </w:r>
+      <w:proofErr w:type="spellEnd"/>
+      <w:r>
+        <w:t xml:space="preserve">. </w:t>
       </w:r>
     </w:p>
     <w:p>
@@ -491,11 +838,53 @@
       </w:r>
     </w:p>
     <w:p>
-      <w:r>
-        <w:t xml:space="preserve">call:: </w:t>
-      </w:r>
-      <w:r>
-        <w:t>allersp = newtimefbaseln(allersp, hardcode_times, paramsersp);</w:t>
+      <w:proofErr w:type="gramStart"/>
+      <w:r>
+        <w:t>call::</w:t>
+      </w:r>
+      <w:proofErr w:type="gramEnd"/>
+      <w:r>
+        <w:t xml:space="preserve"> </w:t>
+      </w:r>
+      <w:proofErr w:type="spellStart"/>
+      <w:r>
+        <w:t>allersp</w:t>
+      </w:r>
+      <w:proofErr w:type="spellEnd"/>
+      <w:r>
+        <w:t xml:space="preserve"> = </w:t>
+      </w:r>
+      <w:proofErr w:type="spellStart"/>
+      <w:r>
+        <w:t>newtimefbaseln</w:t>
+      </w:r>
+      <w:proofErr w:type="spellEnd"/>
+      <w:r>
+        <w:t>(</w:t>
+      </w:r>
+      <w:proofErr w:type="spellStart"/>
+      <w:r>
+        <w:t>allersp</w:t>
+      </w:r>
+      <w:proofErr w:type="spellEnd"/>
+      <w:r>
+        <w:t xml:space="preserve">, </w:t>
+      </w:r>
+      <w:proofErr w:type="spellStart"/>
+      <w:r>
+        <w:t>hardcode_times</w:t>
+      </w:r>
+      <w:proofErr w:type="spellEnd"/>
+      <w:r>
+        <w:t xml:space="preserve">, </w:t>
+      </w:r>
+      <w:proofErr w:type="spellStart"/>
+      <w:r>
+        <w:t>paramsersp</w:t>
+      </w:r>
+      <w:proofErr w:type="spellEnd"/>
+      <w:r>
+        <w:t>);</w:t>
       </w:r>
     </w:p>
     <w:p>
@@ -506,9 +895,19 @@
           <w:numId w:val="5"/>
         </w:numPr>
       </w:pPr>
-      <w:r>
-        <w:t>nonlog-transformed TF data, doubles</w:t>
-      </w:r>
+      <w:proofErr w:type="spellStart"/>
+      <w:r>
+        <w:t>nonlog</w:t>
+      </w:r>
+      <w:proofErr w:type="spellEnd"/>
+      <w:r>
+        <w:t xml:space="preserve">-transformed TF data, </w:t>
+      </w:r>
+      <w:proofErr w:type="gramStart"/>
+      <w:r>
+        <w:t>doubles</w:t>
+      </w:r>
+      <w:proofErr w:type="gramEnd"/>
     </w:p>
     <w:p>
       <w:pPr>
@@ -518,9 +917,11 @@
           <w:numId w:val="5"/>
         </w:numPr>
       </w:pPr>
+      <w:proofErr w:type="spellStart"/>
       <w:r>
         <w:t>NaN</w:t>
       </w:r>
+      <w:proofErr w:type="spellEnd"/>
     </w:p>
     <w:p>
       <w:pPr>
@@ -626,6 +1027,7 @@
           <w:bCs/>
         </w:rPr>
       </w:pPr>
+      <w:proofErr w:type="spellStart"/>
       <w:r>
         <w:rPr>
           <w:b/>
@@ -633,6 +1035,7 @@
         </w:rPr>
         <w:t>NaN</w:t>
       </w:r>
+      <w:proofErr w:type="spellEnd"/>
     </w:p>
     <w:p>
       <w:r>
@@ -672,11 +1075,53 @@
           </wp:inline>
         </w:drawing>
       </w:r>
-      <w:r>
-        <w:t xml:space="preserve">call:: </w:t>
-      </w:r>
-      <w:r>
-        <w:t>allersp = newtimefbaseln(allersp, hardcode_times, paramsersp);</w:t>
+      <w:proofErr w:type="gramStart"/>
+      <w:r>
+        <w:t>call::</w:t>
+      </w:r>
+      <w:proofErr w:type="gramEnd"/>
+      <w:r>
+        <w:t xml:space="preserve"> </w:t>
+      </w:r>
+      <w:proofErr w:type="spellStart"/>
+      <w:r>
+        <w:t>allersp</w:t>
+      </w:r>
+      <w:proofErr w:type="spellEnd"/>
+      <w:r>
+        <w:t xml:space="preserve"> = </w:t>
+      </w:r>
+      <w:proofErr w:type="spellStart"/>
+      <w:r>
+        <w:t>newtimefbaseln</w:t>
+      </w:r>
+      <w:proofErr w:type="spellEnd"/>
+      <w:r>
+        <w:t>(</w:t>
+      </w:r>
+      <w:proofErr w:type="spellStart"/>
+      <w:r>
+        <w:t>allersp</w:t>
+      </w:r>
+      <w:proofErr w:type="spellEnd"/>
+      <w:r>
+        <w:t xml:space="preserve">, </w:t>
+      </w:r>
+      <w:proofErr w:type="spellStart"/>
+      <w:r>
+        <w:t>hardcode_times</w:t>
+      </w:r>
+      <w:proofErr w:type="spellEnd"/>
+      <w:r>
+        <w:t xml:space="preserve">, </w:t>
+      </w:r>
+      <w:proofErr w:type="spellStart"/>
+      <w:r>
+        <w:t>paramsersp</w:t>
+      </w:r>
+      <w:proofErr w:type="spellEnd"/>
+      <w:r>
+        <w:t>);</w:t>
       </w:r>
     </w:p>
     <w:p>
@@ -687,9 +1132,19 @@
           <w:numId w:val="6"/>
         </w:numPr>
       </w:pPr>
-      <w:r>
-        <w:t>nonlog-transformed TF data, doubles</w:t>
-      </w:r>
+      <w:proofErr w:type="spellStart"/>
+      <w:r>
+        <w:t>nonlog</w:t>
+      </w:r>
+      <w:proofErr w:type="spellEnd"/>
+      <w:r>
+        <w:t xml:space="preserve">-transformed TF data, </w:t>
+      </w:r>
+      <w:proofErr w:type="gramStart"/>
+      <w:r>
+        <w:t>doubles</w:t>
+      </w:r>
+      <w:proofErr w:type="gramEnd"/>
     </w:p>
     <w:p>
       <w:pPr>
@@ -699,9 +1154,11 @@
           <w:numId w:val="6"/>
         </w:numPr>
       </w:pPr>
+      <w:proofErr w:type="spellStart"/>
       <w:r>
         <w:t>NaN</w:t>
       </w:r>
+      <w:proofErr w:type="spellEnd"/>
     </w:p>
     <w:p>
       <w:pPr>
@@ -812,7 +1269,23 @@
           <w:b/>
           <w:bCs/>
         </w:rPr>
-        <w:t>[TIME_BOUND(1),TIME_BOUND(end)]</w:t>
+        <w:t>[TIME_BOUND(1</w:t>
+      </w:r>
+      <w:proofErr w:type="gramStart"/>
+      <w:r>
+        <w:rPr>
+          <w:b/>
+          <w:bCs/>
+        </w:rPr>
+        <w:t>),TIME</w:t>
+      </w:r>
+      <w:proofErr w:type="gramEnd"/>
+      <w:r>
+        <w:rPr>
+          <w:b/>
+          <w:bCs/>
+        </w:rPr>
+        <w:t>_BOUND(end)]</w:t>
       </w:r>
     </w:p>
     <w:p>
@@ -858,12 +1331,54 @@
       <w:r>
         <w:br w:type="column"/>
       </w:r>
+      <w:proofErr w:type="gramStart"/>
       <w:r>
         <w:lastRenderedPageBreak/>
-        <w:t xml:space="preserve">call:: </w:t>
-      </w:r>
-      <w:r>
-        <w:t>allersp = newtimefbaseln(allersp, hardcode_times, paramsersp);</w:t>
+        <w:t>call::</w:t>
+      </w:r>
+      <w:proofErr w:type="gramEnd"/>
+      <w:r>
+        <w:t xml:space="preserve"> </w:t>
+      </w:r>
+      <w:proofErr w:type="spellStart"/>
+      <w:r>
+        <w:t>allersp</w:t>
+      </w:r>
+      <w:proofErr w:type="spellEnd"/>
+      <w:r>
+        <w:t xml:space="preserve"> = </w:t>
+      </w:r>
+      <w:proofErr w:type="spellStart"/>
+      <w:r>
+        <w:t>newtimefbaseln</w:t>
+      </w:r>
+      <w:proofErr w:type="spellEnd"/>
+      <w:r>
+        <w:t>(</w:t>
+      </w:r>
+      <w:proofErr w:type="spellStart"/>
+      <w:r>
+        <w:t>allersp</w:t>
+      </w:r>
+      <w:proofErr w:type="spellEnd"/>
+      <w:r>
+        <w:t xml:space="preserve">, </w:t>
+      </w:r>
+      <w:proofErr w:type="spellStart"/>
+      <w:r>
+        <w:t>hardcode_times</w:t>
+      </w:r>
+      <w:proofErr w:type="spellEnd"/>
+      <w:r>
+        <w:t xml:space="preserve">, </w:t>
+      </w:r>
+      <w:proofErr w:type="spellStart"/>
+      <w:r>
+        <w:t>paramsersp</w:t>
+      </w:r>
+      <w:proofErr w:type="spellEnd"/>
+      <w:r>
+        <w:t>);</w:t>
       </w:r>
     </w:p>
     <w:p>
@@ -874,9 +1389,19 @@
           <w:numId w:val="17"/>
         </w:numPr>
       </w:pPr>
-      <w:r>
-        <w:t>nonlog-transformed TF data, doubles</w:t>
-      </w:r>
+      <w:proofErr w:type="spellStart"/>
+      <w:r>
+        <w:t>nonlog</w:t>
+      </w:r>
+      <w:proofErr w:type="spellEnd"/>
+      <w:r>
+        <w:t xml:space="preserve">-transformed TF data, </w:t>
+      </w:r>
+      <w:proofErr w:type="gramStart"/>
+      <w:r>
+        <w:t>doubles</w:t>
+      </w:r>
+      <w:proofErr w:type="gramEnd"/>
     </w:p>
     <w:p>
       <w:pPr>
@@ -886,9 +1411,11 @@
           <w:numId w:val="17"/>
         </w:numPr>
       </w:pPr>
+      <w:proofErr w:type="spellStart"/>
       <w:r>
         <w:t>NaN</w:t>
       </w:r>
+      <w:proofErr w:type="spellEnd"/>
     </w:p>
     <w:p>
       <w:pPr>
@@ -1055,7 +1582,23 @@
           <w:b/>
           <w:bCs/>
         </w:rPr>
-        <w:t>[TIME_BOUND(1),TIME_BOUND(end)]</w:t>
+        <w:t>[TIME_BOUND(1</w:t>
+      </w:r>
+      <w:proofErr w:type="gramStart"/>
+      <w:r>
+        <w:rPr>
+          <w:b/>
+          <w:bCs/>
+        </w:rPr>
+        <w:t>),TIME</w:t>
+      </w:r>
+      <w:proofErr w:type="gramEnd"/>
+      <w:r>
+        <w:rPr>
+          <w:b/>
+          <w:bCs/>
+        </w:rPr>
+        <w:t>_BOUND(end)]</w:t>
       </w:r>
     </w:p>
     <w:p>
@@ -1101,12 +1644,54 @@
       <w:r>
         <w:br w:type="column"/>
       </w:r>
+      <w:proofErr w:type="gramStart"/>
       <w:r>
         <w:lastRenderedPageBreak/>
-        <w:t xml:space="preserve">call:: </w:t>
-      </w:r>
-      <w:r>
-        <w:t>allersp = newtimefbaseln(allersp, hardcode_times, paramsersp);</w:t>
+        <w:t>call::</w:t>
+      </w:r>
+      <w:proofErr w:type="gramEnd"/>
+      <w:r>
+        <w:t xml:space="preserve"> </w:t>
+      </w:r>
+      <w:proofErr w:type="spellStart"/>
+      <w:r>
+        <w:t>allersp</w:t>
+      </w:r>
+      <w:proofErr w:type="spellEnd"/>
+      <w:r>
+        <w:t xml:space="preserve"> = </w:t>
+      </w:r>
+      <w:proofErr w:type="spellStart"/>
+      <w:r>
+        <w:t>newtimefbaseln</w:t>
+      </w:r>
+      <w:proofErr w:type="spellEnd"/>
+      <w:r>
+        <w:t>(</w:t>
+      </w:r>
+      <w:proofErr w:type="spellStart"/>
+      <w:r>
+        <w:t>allersp</w:t>
+      </w:r>
+      <w:proofErr w:type="spellEnd"/>
+      <w:r>
+        <w:t xml:space="preserve">, </w:t>
+      </w:r>
+      <w:proofErr w:type="spellStart"/>
+      <w:r>
+        <w:t>hardcode_times</w:t>
+      </w:r>
+      <w:proofErr w:type="spellEnd"/>
+      <w:r>
+        <w:t xml:space="preserve">, </w:t>
+      </w:r>
+      <w:proofErr w:type="spellStart"/>
+      <w:r>
+        <w:t>paramsersp</w:t>
+      </w:r>
+      <w:proofErr w:type="spellEnd"/>
+      <w:r>
+        <w:t>);</w:t>
       </w:r>
     </w:p>
     <w:p>
@@ -1117,9 +1702,19 @@
           <w:numId w:val="18"/>
         </w:numPr>
       </w:pPr>
-      <w:r>
-        <w:t>nonlog-transformed TF data, doubles</w:t>
-      </w:r>
+      <w:proofErr w:type="spellStart"/>
+      <w:r>
+        <w:t>nonlog</w:t>
+      </w:r>
+      <w:proofErr w:type="spellEnd"/>
+      <w:r>
+        <w:t xml:space="preserve">-transformed TF data, </w:t>
+      </w:r>
+      <w:proofErr w:type="gramStart"/>
+      <w:r>
+        <w:t>doubles</w:t>
+      </w:r>
+      <w:proofErr w:type="gramEnd"/>
     </w:p>
     <w:p>
       <w:pPr>
@@ -1129,9 +1724,11 @@
           <w:numId w:val="18"/>
         </w:numPr>
       </w:pPr>
+      <w:proofErr w:type="spellStart"/>
       <w:r>
         <w:t>NaN</w:t>
       </w:r>
+      <w:proofErr w:type="spellEnd"/>
     </w:p>
     <w:p>
       <w:pPr>
@@ -1270,7 +1867,23 @@
           <w:b/>
           <w:bCs/>
         </w:rPr>
-        <w:t>[TIME_BOUND(1),TIME_BOUND(end)]</w:t>
+        <w:t>[TIME_BOUND(1</w:t>
+      </w:r>
+      <w:proofErr w:type="gramStart"/>
+      <w:r>
+        <w:rPr>
+          <w:b/>
+          <w:bCs/>
+        </w:rPr>
+        <w:t>),TIME</w:t>
+      </w:r>
+      <w:proofErr w:type="gramEnd"/>
+      <w:r>
+        <w:rPr>
+          <w:b/>
+          <w:bCs/>
+        </w:rPr>
+        <w:t>_BOUND(end)]</w:t>
       </w:r>
     </w:p>
     <w:p>
@@ -1313,11 +1926,53 @@
       </w:r>
     </w:p>
     <w:p>
-      <w:r>
-        <w:t xml:space="preserve">call:: </w:t>
-      </w:r>
-      <w:r>
-        <w:t>allersp = newtimefbaseln(allersp, hardcode_times, paramsersp);</w:t>
+      <w:proofErr w:type="gramStart"/>
+      <w:r>
+        <w:t>call::</w:t>
+      </w:r>
+      <w:proofErr w:type="gramEnd"/>
+      <w:r>
+        <w:t xml:space="preserve"> </w:t>
+      </w:r>
+      <w:proofErr w:type="spellStart"/>
+      <w:r>
+        <w:t>allersp</w:t>
+      </w:r>
+      <w:proofErr w:type="spellEnd"/>
+      <w:r>
+        <w:t xml:space="preserve"> = </w:t>
+      </w:r>
+      <w:proofErr w:type="spellStart"/>
+      <w:r>
+        <w:t>newtimefbaseln</w:t>
+      </w:r>
+      <w:proofErr w:type="spellEnd"/>
+      <w:r>
+        <w:t>(</w:t>
+      </w:r>
+      <w:proofErr w:type="spellStart"/>
+      <w:r>
+        <w:t>allersp</w:t>
+      </w:r>
+      <w:proofErr w:type="spellEnd"/>
+      <w:r>
+        <w:t xml:space="preserve">, </w:t>
+      </w:r>
+      <w:proofErr w:type="spellStart"/>
+      <w:r>
+        <w:t>hardcode_times</w:t>
+      </w:r>
+      <w:proofErr w:type="spellEnd"/>
+      <w:r>
+        <w:t xml:space="preserve">, </w:t>
+      </w:r>
+      <w:proofErr w:type="spellStart"/>
+      <w:r>
+        <w:t>paramsersp</w:t>
+      </w:r>
+      <w:proofErr w:type="spellEnd"/>
+      <w:r>
+        <w:t>);</w:t>
       </w:r>
     </w:p>
     <w:p>
@@ -1328,9 +1983,19 @@
           <w:numId w:val="19"/>
         </w:numPr>
       </w:pPr>
-      <w:r>
-        <w:t>nonlog-transformed TF data, doubles</w:t>
-      </w:r>
+      <w:proofErr w:type="spellStart"/>
+      <w:r>
+        <w:t>nonlog</w:t>
+      </w:r>
+      <w:proofErr w:type="spellEnd"/>
+      <w:r>
+        <w:t xml:space="preserve">-transformed TF data, </w:t>
+      </w:r>
+      <w:proofErr w:type="gramStart"/>
+      <w:r>
+        <w:t>doubles</w:t>
+      </w:r>
+      <w:proofErr w:type="gramEnd"/>
     </w:p>
     <w:p>
       <w:pPr>
@@ -1340,9 +2005,11 @@
           <w:numId w:val="19"/>
         </w:numPr>
       </w:pPr>
+      <w:proofErr w:type="spellStart"/>
       <w:r>
         <w:t>NaN</w:t>
       </w:r>
+      <w:proofErr w:type="spellEnd"/>
     </w:p>
     <w:p>
       <w:pPr>
@@ -1495,7 +2162,23 @@
           <w:b/>
           <w:bCs/>
         </w:rPr>
-        <w:t>[TIME_BOUND(1),TIME_BOUND(end)]</w:t>
+        <w:t>[TIME_BOUND(1</w:t>
+      </w:r>
+      <w:proofErr w:type="gramStart"/>
+      <w:r>
+        <w:rPr>
+          <w:b/>
+          <w:bCs/>
+        </w:rPr>
+        <w:t>),TIME</w:t>
+      </w:r>
+      <w:proofErr w:type="gramEnd"/>
+      <w:r>
+        <w:rPr>
+          <w:b/>
+          <w:bCs/>
+        </w:rPr>
+        <w:t>_BOUND(end)]</w:t>
       </w:r>
     </w:p>
     <w:p>
@@ -1541,12 +2224,54 @@
       <w:r>
         <w:br w:type="column"/>
       </w:r>
+      <w:proofErr w:type="gramStart"/>
       <w:r>
         <w:lastRenderedPageBreak/>
-        <w:t xml:space="preserve">call:: </w:t>
-      </w:r>
-      <w:r>
-        <w:t>allersp = newtimefbaseln(allersp, hardcode_times, paramsersp);</w:t>
+        <w:t>call::</w:t>
+      </w:r>
+      <w:proofErr w:type="gramEnd"/>
+      <w:r>
+        <w:t xml:space="preserve"> </w:t>
+      </w:r>
+      <w:proofErr w:type="spellStart"/>
+      <w:r>
+        <w:t>allersp</w:t>
+      </w:r>
+      <w:proofErr w:type="spellEnd"/>
+      <w:r>
+        <w:t xml:space="preserve"> = </w:t>
+      </w:r>
+      <w:proofErr w:type="spellStart"/>
+      <w:r>
+        <w:t>newtimefbaseln</w:t>
+      </w:r>
+      <w:proofErr w:type="spellEnd"/>
+      <w:r>
+        <w:t>(</w:t>
+      </w:r>
+      <w:proofErr w:type="spellStart"/>
+      <w:r>
+        <w:t>allersp</w:t>
+      </w:r>
+      <w:proofErr w:type="spellEnd"/>
+      <w:r>
+        <w:t xml:space="preserve">, </w:t>
+      </w:r>
+      <w:proofErr w:type="spellStart"/>
+      <w:r>
+        <w:t>hardcode_times</w:t>
+      </w:r>
+      <w:proofErr w:type="spellEnd"/>
+      <w:r>
+        <w:t xml:space="preserve">, </w:t>
+      </w:r>
+      <w:proofErr w:type="spellStart"/>
+      <w:r>
+        <w:t>paramsersp</w:t>
+      </w:r>
+      <w:proofErr w:type="spellEnd"/>
+      <w:r>
+        <w:t>);</w:t>
       </w:r>
     </w:p>
     <w:p>
@@ -1557,9 +2282,19 @@
           <w:numId w:val="20"/>
         </w:numPr>
       </w:pPr>
-      <w:r>
-        <w:t>nonlog-transformed TF data, doubles</w:t>
-      </w:r>
+      <w:proofErr w:type="spellStart"/>
+      <w:r>
+        <w:t>nonlog</w:t>
+      </w:r>
+      <w:proofErr w:type="spellEnd"/>
+      <w:r>
+        <w:t xml:space="preserve">-transformed TF data, </w:t>
+      </w:r>
+      <w:proofErr w:type="gramStart"/>
+      <w:r>
+        <w:t>doubles</w:t>
+      </w:r>
+      <w:proofErr w:type="gramEnd"/>
     </w:p>
     <w:p>
       <w:pPr>
@@ -1569,9 +2304,11 @@
           <w:numId w:val="20"/>
         </w:numPr>
       </w:pPr>
+      <w:proofErr w:type="spellStart"/>
       <w:r>
         <w:t>NaN</w:t>
       </w:r>
+      <w:proofErr w:type="spellEnd"/>
     </w:p>
     <w:p>
       <w:pPr>
@@ -1696,7 +2433,23 @@
           <w:b/>
           <w:bCs/>
         </w:rPr>
-        <w:t>[TIME_BOUND(1),TIME_BOUND(end)]</w:t>
+        <w:t>[TIME_BOUND(1</w:t>
+      </w:r>
+      <w:proofErr w:type="gramStart"/>
+      <w:r>
+        <w:rPr>
+          <w:b/>
+          <w:bCs/>
+        </w:rPr>
+        <w:t>),TIME</w:t>
+      </w:r>
+      <w:proofErr w:type="gramEnd"/>
+      <w:r>
+        <w:rPr>
+          <w:b/>
+          <w:bCs/>
+        </w:rPr>
+        <w:t>_BOUND(end)]</w:t>
       </w:r>
     </w:p>
     <w:p>
@@ -1739,11 +2492,53 @@
       </w:r>
     </w:p>
     <w:p>
-      <w:r>
-        <w:t xml:space="preserve">call:: </w:t>
-      </w:r>
-      <w:r>
-        <w:t>allersp = newtimefbaseln(allersp, hardcode_times, paramsersp);</w:t>
+      <w:proofErr w:type="gramStart"/>
+      <w:r>
+        <w:t>call::</w:t>
+      </w:r>
+      <w:proofErr w:type="gramEnd"/>
+      <w:r>
+        <w:t xml:space="preserve"> </w:t>
+      </w:r>
+      <w:proofErr w:type="spellStart"/>
+      <w:r>
+        <w:t>allersp</w:t>
+      </w:r>
+      <w:proofErr w:type="spellEnd"/>
+      <w:r>
+        <w:t xml:space="preserve"> = </w:t>
+      </w:r>
+      <w:proofErr w:type="spellStart"/>
+      <w:r>
+        <w:t>newtimefbaseln</w:t>
+      </w:r>
+      <w:proofErr w:type="spellEnd"/>
+      <w:r>
+        <w:t>(</w:t>
+      </w:r>
+      <w:proofErr w:type="spellStart"/>
+      <w:r>
+        <w:t>allersp</w:t>
+      </w:r>
+      <w:proofErr w:type="spellEnd"/>
+      <w:r>
+        <w:t xml:space="preserve">, </w:t>
+      </w:r>
+      <w:proofErr w:type="spellStart"/>
+      <w:r>
+        <w:t>hardcode_times</w:t>
+      </w:r>
+      <w:proofErr w:type="spellEnd"/>
+      <w:r>
+        <w:t xml:space="preserve">, </w:t>
+      </w:r>
+      <w:proofErr w:type="spellStart"/>
+      <w:r>
+        <w:t>paramsersp</w:t>
+      </w:r>
+      <w:proofErr w:type="spellEnd"/>
+      <w:r>
+        <w:t>);</w:t>
       </w:r>
     </w:p>
     <w:p>
@@ -1754,9 +2549,19 @@
           <w:numId w:val="21"/>
         </w:numPr>
       </w:pPr>
-      <w:r>
-        <w:t>nonlog-transformed TF data, doubles</w:t>
-      </w:r>
+      <w:proofErr w:type="spellStart"/>
+      <w:r>
+        <w:t>nonlog</w:t>
+      </w:r>
+      <w:proofErr w:type="spellEnd"/>
+      <w:r>
+        <w:t xml:space="preserve">-transformed TF data, </w:t>
+      </w:r>
+      <w:proofErr w:type="gramStart"/>
+      <w:r>
+        <w:t>doubles</w:t>
+      </w:r>
+      <w:proofErr w:type="gramEnd"/>
     </w:p>
     <w:p>
       <w:pPr>
@@ -1766,9 +2571,11 @@
           <w:numId w:val="21"/>
         </w:numPr>
       </w:pPr>
+      <w:proofErr w:type="spellStart"/>
       <w:r>
         <w:t>NaN</w:t>
       </w:r>
+      <w:proofErr w:type="spellEnd"/>
     </w:p>
     <w:p>
       <w:pPr>
@@ -1893,7 +2700,23 @@
           <w:b/>
           <w:bCs/>
         </w:rPr>
-        <w:t>[TIME_BOUND(1),TIME_BOUND(end)]</w:t>
+        <w:t>[TIME_BOUND(1</w:t>
+      </w:r>
+      <w:proofErr w:type="gramStart"/>
+      <w:r>
+        <w:rPr>
+          <w:b/>
+          <w:bCs/>
+        </w:rPr>
+        <w:t>),TIME</w:t>
+      </w:r>
+      <w:proofErr w:type="gramEnd"/>
+      <w:r>
+        <w:rPr>
+          <w:b/>
+          <w:bCs/>
+        </w:rPr>
+        <w:t>_BOUND(end)]</w:t>
       </w:r>
     </w:p>
     <w:p>
@@ -1939,12 +2762,54 @@
       <w:r>
         <w:br w:type="column"/>
       </w:r>
+      <w:proofErr w:type="gramStart"/>
       <w:r>
         <w:lastRenderedPageBreak/>
-        <w:t xml:space="preserve">call:: </w:t>
-      </w:r>
-      <w:r>
-        <w:t>allersp = newtimefbaseln(allersp, hardcode_times, paramsersp);</w:t>
+        <w:t>call::</w:t>
+      </w:r>
+      <w:proofErr w:type="gramEnd"/>
+      <w:r>
+        <w:t xml:space="preserve"> </w:t>
+      </w:r>
+      <w:proofErr w:type="spellStart"/>
+      <w:r>
+        <w:t>allersp</w:t>
+      </w:r>
+      <w:proofErr w:type="spellEnd"/>
+      <w:r>
+        <w:t xml:space="preserve"> = </w:t>
+      </w:r>
+      <w:proofErr w:type="spellStart"/>
+      <w:r>
+        <w:t>newtimefbaseln</w:t>
+      </w:r>
+      <w:proofErr w:type="spellEnd"/>
+      <w:r>
+        <w:t>(</w:t>
+      </w:r>
+      <w:proofErr w:type="spellStart"/>
+      <w:r>
+        <w:t>allersp</w:t>
+      </w:r>
+      <w:proofErr w:type="spellEnd"/>
+      <w:r>
+        <w:t xml:space="preserve">, </w:t>
+      </w:r>
+      <w:proofErr w:type="spellStart"/>
+      <w:r>
+        <w:t>hardcode_times</w:t>
+      </w:r>
+      <w:proofErr w:type="spellEnd"/>
+      <w:r>
+        <w:t xml:space="preserve">, </w:t>
+      </w:r>
+      <w:proofErr w:type="spellStart"/>
+      <w:r>
+        <w:t>paramsersp</w:t>
+      </w:r>
+      <w:proofErr w:type="spellEnd"/>
+      <w:r>
+        <w:t>);</w:t>
       </w:r>
     </w:p>
     <w:p>
@@ -1955,9 +2820,19 @@
           <w:numId w:val="22"/>
         </w:numPr>
       </w:pPr>
-      <w:r>
-        <w:t>nonlog-transformed TF data, doubles</w:t>
-      </w:r>
+      <w:proofErr w:type="spellStart"/>
+      <w:r>
+        <w:t>nonlog</w:t>
+      </w:r>
+      <w:proofErr w:type="spellEnd"/>
+      <w:r>
+        <w:t xml:space="preserve">-transformed TF data, </w:t>
+      </w:r>
+      <w:proofErr w:type="gramStart"/>
+      <w:r>
+        <w:t>doubles</w:t>
+      </w:r>
+      <w:proofErr w:type="gramEnd"/>
     </w:p>
     <w:p>
       <w:pPr>
@@ -1967,9 +2842,11 @@
           <w:numId w:val="22"/>
         </w:numPr>
       </w:pPr>
+      <w:proofErr w:type="spellStart"/>
       <w:r>
         <w:t>NaN</w:t>
       </w:r>
+      <w:proofErr w:type="spellEnd"/>
     </w:p>
     <w:p>
       <w:pPr>
@@ -2108,7 +2985,23 @@
           <w:b/>
           <w:bCs/>
         </w:rPr>
-        <w:t>[TIME_BOUND(1),TIME_BOUND(end)]</w:t>
+        <w:t>[TIME_BOUND(1</w:t>
+      </w:r>
+      <w:proofErr w:type="gramStart"/>
+      <w:r>
+        <w:rPr>
+          <w:b/>
+          <w:bCs/>
+        </w:rPr>
+        <w:t>),TIME</w:t>
+      </w:r>
+      <w:proofErr w:type="gramEnd"/>
+      <w:r>
+        <w:rPr>
+          <w:b/>
+          <w:bCs/>
+        </w:rPr>
+        <w:t>_BOUND(end)]</w:t>
       </w:r>
     </w:p>
     <w:p>
@@ -2151,11 +3044,53 @@
       </w:r>
     </w:p>
     <w:p>
-      <w:r>
-        <w:t xml:space="preserve">call:: </w:t>
-      </w:r>
-      <w:r>
-        <w:t>allersp = newtimefbaseln(allersp, hardcode_times, paramsersp);</w:t>
+      <w:proofErr w:type="gramStart"/>
+      <w:r>
+        <w:t>call::</w:t>
+      </w:r>
+      <w:proofErr w:type="gramEnd"/>
+      <w:r>
+        <w:t xml:space="preserve"> </w:t>
+      </w:r>
+      <w:proofErr w:type="spellStart"/>
+      <w:r>
+        <w:t>allersp</w:t>
+      </w:r>
+      <w:proofErr w:type="spellEnd"/>
+      <w:r>
+        <w:t xml:space="preserve"> = </w:t>
+      </w:r>
+      <w:proofErr w:type="spellStart"/>
+      <w:r>
+        <w:t>newtimefbaseln</w:t>
+      </w:r>
+      <w:proofErr w:type="spellEnd"/>
+      <w:r>
+        <w:t>(</w:t>
+      </w:r>
+      <w:proofErr w:type="spellStart"/>
+      <w:r>
+        <w:t>allersp</w:t>
+      </w:r>
+      <w:proofErr w:type="spellEnd"/>
+      <w:r>
+        <w:t xml:space="preserve">, </w:t>
+      </w:r>
+      <w:proofErr w:type="spellStart"/>
+      <w:r>
+        <w:t>hardcode_times</w:t>
+      </w:r>
+      <w:proofErr w:type="spellEnd"/>
+      <w:r>
+        <w:t xml:space="preserve">, </w:t>
+      </w:r>
+      <w:proofErr w:type="spellStart"/>
+      <w:r>
+        <w:t>paramsersp</w:t>
+      </w:r>
+      <w:proofErr w:type="spellEnd"/>
+      <w:r>
+        <w:t>);</w:t>
       </w:r>
     </w:p>
     <w:p>
@@ -2166,9 +3101,19 @@
           <w:numId w:val="23"/>
         </w:numPr>
       </w:pPr>
-      <w:r>
-        <w:t>nonlog-transformed TF data, doubles</w:t>
-      </w:r>
+      <w:proofErr w:type="spellStart"/>
+      <w:r>
+        <w:t>nonlog</w:t>
+      </w:r>
+      <w:proofErr w:type="spellEnd"/>
+      <w:r>
+        <w:t xml:space="preserve">-transformed TF data, </w:t>
+      </w:r>
+      <w:proofErr w:type="gramStart"/>
+      <w:r>
+        <w:t>doubles</w:t>
+      </w:r>
+      <w:proofErr w:type="gramEnd"/>
     </w:p>
     <w:p>
       <w:pPr>
@@ -2178,9 +3123,11 @@
           <w:numId w:val="23"/>
         </w:numPr>
       </w:pPr>
+      <w:proofErr w:type="spellStart"/>
       <w:r>
         <w:t>NaN</w:t>
       </w:r>
+      <w:proofErr w:type="spellEnd"/>
     </w:p>
     <w:p>
       <w:pPr>
@@ -2333,7 +3280,23 @@
           <w:b/>
           <w:bCs/>
         </w:rPr>
-        <w:t>[TIME_BOUND(1),TIME_BOUND(end)]</w:t>
+        <w:t>[TIME_BOUND(1</w:t>
+      </w:r>
+      <w:proofErr w:type="gramStart"/>
+      <w:r>
+        <w:rPr>
+          <w:b/>
+          <w:bCs/>
+        </w:rPr>
+        <w:t>),TIME</w:t>
+      </w:r>
+      <w:proofErr w:type="gramEnd"/>
+      <w:r>
+        <w:rPr>
+          <w:b/>
+          <w:bCs/>
+        </w:rPr>
+        <w:t>_BOUND(end)]</w:t>
       </w:r>
     </w:p>
     <w:p>
@@ -2399,11 +3362,53 @@
       </w:r>
     </w:p>
     <w:p>
-      <w:r>
-        <w:t xml:space="preserve">call:: </w:t>
-      </w:r>
-      <w:r>
-        <w:t>allersp = newtimefbaseln(allersp, hardcode_times, paramsersp);</w:t>
+      <w:proofErr w:type="gramStart"/>
+      <w:r>
+        <w:t>call::</w:t>
+      </w:r>
+      <w:proofErr w:type="gramEnd"/>
+      <w:r>
+        <w:t xml:space="preserve"> </w:t>
+      </w:r>
+      <w:proofErr w:type="spellStart"/>
+      <w:r>
+        <w:t>allersp</w:t>
+      </w:r>
+      <w:proofErr w:type="spellEnd"/>
+      <w:r>
+        <w:t xml:space="preserve"> = </w:t>
+      </w:r>
+      <w:proofErr w:type="spellStart"/>
+      <w:r>
+        <w:t>newtimefbaseln</w:t>
+      </w:r>
+      <w:proofErr w:type="spellEnd"/>
+      <w:r>
+        <w:t>(</w:t>
+      </w:r>
+      <w:proofErr w:type="spellStart"/>
+      <w:r>
+        <w:t>allersp</w:t>
+      </w:r>
+      <w:proofErr w:type="spellEnd"/>
+      <w:r>
+        <w:t xml:space="preserve">, </w:t>
+      </w:r>
+      <w:proofErr w:type="spellStart"/>
+      <w:r>
+        <w:t>hardcode_times</w:t>
+      </w:r>
+      <w:proofErr w:type="spellEnd"/>
+      <w:r>
+        <w:t xml:space="preserve">, </w:t>
+      </w:r>
+      <w:proofErr w:type="spellStart"/>
+      <w:r>
+        <w:t>paramsersp</w:t>
+      </w:r>
+      <w:proofErr w:type="spellEnd"/>
+      <w:r>
+        <w:t>);</w:t>
       </w:r>
     </w:p>
     <w:p>
@@ -2415,8 +3420,13 @@
         </w:numPr>
       </w:pPr>
       <w:r>
-        <w:t>log-transformed TF data, doubles</w:t>
-      </w:r>
+        <w:t xml:space="preserve">log-transformed TF data, </w:t>
+      </w:r>
+      <w:proofErr w:type="gramStart"/>
+      <w:r>
+        <w:t>doubles</w:t>
+      </w:r>
+      <w:proofErr w:type="gramEnd"/>
     </w:p>
     <w:p>
       <w:pPr>
@@ -2426,9 +3436,11 @@
           <w:numId w:val="3"/>
         </w:numPr>
       </w:pPr>
+      <w:proofErr w:type="spellStart"/>
       <w:r>
         <w:t>NaN</w:t>
       </w:r>
+      <w:proofErr w:type="spellEnd"/>
     </w:p>
     <w:p>
       <w:pPr>
@@ -2534,6 +3546,7 @@
           <w:bCs/>
         </w:rPr>
       </w:pPr>
+      <w:proofErr w:type="spellStart"/>
       <w:r>
         <w:rPr>
           <w:b/>
@@ -2541,6 +3554,7 @@
         </w:rPr>
         <w:t>NaN</w:t>
       </w:r>
+      <w:proofErr w:type="spellEnd"/>
     </w:p>
     <w:p>
       <w:r>
@@ -2582,11 +3596,53 @@
       </w:r>
     </w:p>
     <w:p>
-      <w:r>
-        <w:t xml:space="preserve">call:: </w:t>
-      </w:r>
-      <w:r>
-        <w:t>allersp = newtimefbaseln(allersp, hardcode_times, paramsersp);</w:t>
+      <w:proofErr w:type="gramStart"/>
+      <w:r>
+        <w:t>call::</w:t>
+      </w:r>
+      <w:proofErr w:type="gramEnd"/>
+      <w:r>
+        <w:t xml:space="preserve"> </w:t>
+      </w:r>
+      <w:proofErr w:type="spellStart"/>
+      <w:r>
+        <w:t>allersp</w:t>
+      </w:r>
+      <w:proofErr w:type="spellEnd"/>
+      <w:r>
+        <w:t xml:space="preserve"> = </w:t>
+      </w:r>
+      <w:proofErr w:type="spellStart"/>
+      <w:r>
+        <w:t>newtimefbaseln</w:t>
+      </w:r>
+      <w:proofErr w:type="spellEnd"/>
+      <w:r>
+        <w:t>(</w:t>
+      </w:r>
+      <w:proofErr w:type="spellStart"/>
+      <w:r>
+        <w:t>allersp</w:t>
+      </w:r>
+      <w:proofErr w:type="spellEnd"/>
+      <w:r>
+        <w:t xml:space="preserve">, </w:t>
+      </w:r>
+      <w:proofErr w:type="spellStart"/>
+      <w:r>
+        <w:t>hardcode_times</w:t>
+      </w:r>
+      <w:proofErr w:type="spellEnd"/>
+      <w:r>
+        <w:t xml:space="preserve">, </w:t>
+      </w:r>
+      <w:proofErr w:type="spellStart"/>
+      <w:r>
+        <w:t>paramsersp</w:t>
+      </w:r>
+      <w:proofErr w:type="spellEnd"/>
+      <w:r>
+        <w:t>);</w:t>
       </w:r>
     </w:p>
     <w:p>
@@ -2598,8 +3654,13 @@
         </w:numPr>
       </w:pPr>
       <w:r>
-        <w:t>log-transformed TF data, doubles</w:t>
-      </w:r>
+        <w:t xml:space="preserve">log-transformed TF data, </w:t>
+      </w:r>
+      <w:proofErr w:type="gramStart"/>
+      <w:r>
+        <w:t>doubles</w:t>
+      </w:r>
+      <w:proofErr w:type="gramEnd"/>
     </w:p>
     <w:p>
       <w:pPr>
@@ -2609,9 +3670,11 @@
           <w:numId w:val="4"/>
         </w:numPr>
       </w:pPr>
+      <w:proofErr w:type="spellStart"/>
       <w:r>
         <w:t>NaN</w:t>
       </w:r>
+      <w:proofErr w:type="spellEnd"/>
     </w:p>
     <w:p>
       <w:pPr>
@@ -2722,7 +3785,23 @@
           <w:b/>
           <w:bCs/>
         </w:rPr>
-        <w:t>[TIME_BOUND(1),TIME_BOUND(end)]</w:t>
+        <w:t>[TIME_BOUND(1</w:t>
+      </w:r>
+      <w:proofErr w:type="gramStart"/>
+      <w:r>
+        <w:rPr>
+          <w:b/>
+          <w:bCs/>
+        </w:rPr>
+        <w:t>),TIME</w:t>
+      </w:r>
+      <w:proofErr w:type="gramEnd"/>
+      <w:r>
+        <w:rPr>
+          <w:b/>
+          <w:bCs/>
+        </w:rPr>
+        <w:t>_BOUND(end)]</w:t>
       </w:r>
     </w:p>
     <w:p>
@@ -2768,12 +3847,54 @@
       <w:r>
         <w:br w:type="column"/>
       </w:r>
+      <w:proofErr w:type="gramStart"/>
       <w:r>
         <w:lastRenderedPageBreak/>
-        <w:t xml:space="preserve">call:: </w:t>
-      </w:r>
-      <w:r>
-        <w:t>allersp = newtimefbaseln(allersp, hardcode_times, paramsersp);</w:t>
+        <w:t>call::</w:t>
+      </w:r>
+      <w:proofErr w:type="gramEnd"/>
+      <w:r>
+        <w:t xml:space="preserve"> </w:t>
+      </w:r>
+      <w:proofErr w:type="spellStart"/>
+      <w:r>
+        <w:t>allersp</w:t>
+      </w:r>
+      <w:proofErr w:type="spellEnd"/>
+      <w:r>
+        <w:t xml:space="preserve"> = </w:t>
+      </w:r>
+      <w:proofErr w:type="spellStart"/>
+      <w:r>
+        <w:t>newtimefbaseln</w:t>
+      </w:r>
+      <w:proofErr w:type="spellEnd"/>
+      <w:r>
+        <w:t>(</w:t>
+      </w:r>
+      <w:proofErr w:type="spellStart"/>
+      <w:r>
+        <w:t>allersp</w:t>
+      </w:r>
+      <w:proofErr w:type="spellEnd"/>
+      <w:r>
+        <w:t xml:space="preserve">, </w:t>
+      </w:r>
+      <w:proofErr w:type="spellStart"/>
+      <w:r>
+        <w:t>hardcode_times</w:t>
+      </w:r>
+      <w:proofErr w:type="spellEnd"/>
+      <w:r>
+        <w:t xml:space="preserve">, </w:t>
+      </w:r>
+      <w:proofErr w:type="spellStart"/>
+      <w:r>
+        <w:t>paramsersp</w:t>
+      </w:r>
+      <w:proofErr w:type="spellEnd"/>
+      <w:r>
+        <w:t>);</w:t>
       </w:r>
     </w:p>
     <w:p>
@@ -2785,8 +3906,13 @@
         </w:numPr>
       </w:pPr>
       <w:r>
-        <w:t>log-transformed TF data, doubles</w:t>
-      </w:r>
+        <w:t xml:space="preserve">log-transformed TF data, </w:t>
+      </w:r>
+      <w:proofErr w:type="gramStart"/>
+      <w:r>
+        <w:t>doubles</w:t>
+      </w:r>
+      <w:proofErr w:type="gramEnd"/>
     </w:p>
     <w:p>
       <w:pPr>
@@ -2796,9 +3922,11 @@
           <w:numId w:val="24"/>
         </w:numPr>
       </w:pPr>
+      <w:proofErr w:type="spellStart"/>
       <w:r>
         <w:t>NaN</w:t>
       </w:r>
+      <w:proofErr w:type="spellEnd"/>
     </w:p>
     <w:p>
       <w:pPr>
@@ -2923,7 +4051,23 @@
           <w:b/>
           <w:bCs/>
         </w:rPr>
-        <w:t>[TIME_BOUND(1),TIME_BOUND(end)]</w:t>
+        <w:t>[TIME_BOUND(1</w:t>
+      </w:r>
+      <w:proofErr w:type="gramStart"/>
+      <w:r>
+        <w:rPr>
+          <w:b/>
+          <w:bCs/>
+        </w:rPr>
+        <w:t>),TIME</w:t>
+      </w:r>
+      <w:proofErr w:type="gramEnd"/>
+      <w:r>
+        <w:rPr>
+          <w:b/>
+          <w:bCs/>
+        </w:rPr>
+        <w:t>_BOUND(end)]</w:t>
       </w:r>
     </w:p>
     <w:p>
@@ -2966,11 +4110,53 @@
       </w:r>
     </w:p>
     <w:p>
-      <w:r>
-        <w:t xml:space="preserve">call:: </w:t>
-      </w:r>
-      <w:r>
-        <w:t>allersp = newtimefbaseln(allersp, hardcode_times, paramsersp);</w:t>
+      <w:proofErr w:type="gramStart"/>
+      <w:r>
+        <w:t>call::</w:t>
+      </w:r>
+      <w:proofErr w:type="gramEnd"/>
+      <w:r>
+        <w:t xml:space="preserve"> </w:t>
+      </w:r>
+      <w:proofErr w:type="spellStart"/>
+      <w:r>
+        <w:t>allersp</w:t>
+      </w:r>
+      <w:proofErr w:type="spellEnd"/>
+      <w:r>
+        <w:t xml:space="preserve"> = </w:t>
+      </w:r>
+      <w:proofErr w:type="spellStart"/>
+      <w:r>
+        <w:t>newtimefbaseln</w:t>
+      </w:r>
+      <w:proofErr w:type="spellEnd"/>
+      <w:r>
+        <w:t>(</w:t>
+      </w:r>
+      <w:proofErr w:type="spellStart"/>
+      <w:r>
+        <w:t>allersp</w:t>
+      </w:r>
+      <w:proofErr w:type="spellEnd"/>
+      <w:r>
+        <w:t xml:space="preserve">, </w:t>
+      </w:r>
+      <w:proofErr w:type="spellStart"/>
+      <w:r>
+        <w:t>hardcode_times</w:t>
+      </w:r>
+      <w:proofErr w:type="spellEnd"/>
+      <w:r>
+        <w:t xml:space="preserve">, </w:t>
+      </w:r>
+      <w:proofErr w:type="spellStart"/>
+      <w:r>
+        <w:t>paramsersp</w:t>
+      </w:r>
+      <w:proofErr w:type="spellEnd"/>
+      <w:r>
+        <w:t>);</w:t>
       </w:r>
     </w:p>
     <w:p>
@@ -2982,8 +4168,13 @@
         </w:numPr>
       </w:pPr>
       <w:r>
-        <w:t>log-transformed TF data, doubles</w:t>
-      </w:r>
+        <w:t xml:space="preserve">log-transformed TF data, </w:t>
+      </w:r>
+      <w:proofErr w:type="gramStart"/>
+      <w:r>
+        <w:t>doubles</w:t>
+      </w:r>
+      <w:proofErr w:type="gramEnd"/>
     </w:p>
     <w:p>
       <w:pPr>
@@ -2993,9 +4184,11 @@
           <w:numId w:val="26"/>
         </w:numPr>
       </w:pPr>
+      <w:proofErr w:type="spellStart"/>
       <w:r>
         <w:t>NaN</w:t>
       </w:r>
+      <w:proofErr w:type="spellEnd"/>
     </w:p>
     <w:p>
       <w:pPr>
@@ -3134,7 +4327,23 @@
           <w:b/>
           <w:bCs/>
         </w:rPr>
-        <w:t>[TIME_BOUND(1),TIME_BOUND(end)]</w:t>
+        <w:t>[TIME_BOUND(1</w:t>
+      </w:r>
+      <w:proofErr w:type="gramStart"/>
+      <w:r>
+        <w:rPr>
+          <w:b/>
+          <w:bCs/>
+        </w:rPr>
+        <w:t>),TIME</w:t>
+      </w:r>
+      <w:proofErr w:type="gramEnd"/>
+      <w:r>
+        <w:rPr>
+          <w:b/>
+          <w:bCs/>
+        </w:rPr>
+        <w:t>_BOUND(end)]</w:t>
       </w:r>
     </w:p>
     <w:p>
@@ -3190,12 +4399,54 @@
       <w:r>
         <w:br w:type="column"/>
       </w:r>
+      <w:proofErr w:type="gramStart"/>
       <w:r>
         <w:lastRenderedPageBreak/>
-        <w:t xml:space="preserve">call:: </w:t>
-      </w:r>
-      <w:r>
-        <w:t>allersp = newtimefbaseln(allersp, hardcode_times, paramsersp);</w:t>
+        <w:t>call::</w:t>
+      </w:r>
+      <w:proofErr w:type="gramEnd"/>
+      <w:r>
+        <w:t xml:space="preserve"> </w:t>
+      </w:r>
+      <w:proofErr w:type="spellStart"/>
+      <w:r>
+        <w:t>allersp</w:t>
+      </w:r>
+      <w:proofErr w:type="spellEnd"/>
+      <w:r>
+        <w:t xml:space="preserve"> = </w:t>
+      </w:r>
+      <w:proofErr w:type="spellStart"/>
+      <w:r>
+        <w:t>newtimefbaseln</w:t>
+      </w:r>
+      <w:proofErr w:type="spellEnd"/>
+      <w:r>
+        <w:t>(</w:t>
+      </w:r>
+      <w:proofErr w:type="spellStart"/>
+      <w:r>
+        <w:t>allersp</w:t>
+      </w:r>
+      <w:proofErr w:type="spellEnd"/>
+      <w:r>
+        <w:t xml:space="preserve">, </w:t>
+      </w:r>
+      <w:proofErr w:type="spellStart"/>
+      <w:r>
+        <w:t>hardcode_times</w:t>
+      </w:r>
+      <w:proofErr w:type="spellEnd"/>
+      <w:r>
+        <w:t xml:space="preserve">, </w:t>
+      </w:r>
+      <w:proofErr w:type="spellStart"/>
+      <w:r>
+        <w:t>paramsersp</w:t>
+      </w:r>
+      <w:proofErr w:type="spellEnd"/>
+      <w:r>
+        <w:t>);</w:t>
       </w:r>
     </w:p>
     <w:p>
@@ -3207,8 +4458,13 @@
         </w:numPr>
       </w:pPr>
       <w:r>
-        <w:t>log-transformed TF data, doubles</w:t>
-      </w:r>
+        <w:t xml:space="preserve">log-transformed TF data, </w:t>
+      </w:r>
+      <w:proofErr w:type="gramStart"/>
+      <w:r>
+        <w:t>doubles</w:t>
+      </w:r>
+      <w:proofErr w:type="gramEnd"/>
     </w:p>
     <w:p>
       <w:pPr>
@@ -3218,9 +4474,11 @@
           <w:numId w:val="27"/>
         </w:numPr>
       </w:pPr>
+      <w:proofErr w:type="spellStart"/>
       <w:r>
         <w:t>NaN</w:t>
       </w:r>
+      <w:proofErr w:type="spellEnd"/>
     </w:p>
     <w:p>
       <w:pPr>
@@ -3258,6 +4516,40 @@
           <w:b/>
           <w:bCs/>
         </w:rPr>
+        <w:t>ff</w:t>
+      </w:r>
+      <w:r>
+        <w:rPr>
+          <w:b/>
+          <w:bCs/>
+        </w:rPr>
+        <w:t>’</w:t>
+      </w:r>
+    </w:p>
+    <w:p>
+      <w:pPr>
+        <w:pStyle w:val="ListParagraph"/>
+        <w:numPr>
+          <w:ilvl w:val="0"/>
+          <w:numId w:val="27"/>
+        </w:numPr>
+        <w:rPr>
+          <w:b/>
+          <w:bCs/>
+        </w:rPr>
+      </w:pPr>
+      <w:r>
+        <w:rPr>
+          <w:b/>
+          <w:bCs/>
+        </w:rPr>
+        <w:t>‘o</w:t>
+      </w:r>
+      <w:r>
+        <w:rPr>
+          <w:b/>
+          <w:bCs/>
+        </w:rPr>
         <w:t>n</w:t>
       </w:r>
       <w:r>
@@ -3285,6 +4577,26 @@
           <w:b/>
           <w:bCs/>
         </w:rPr>
+        <w:t>‘off’</w:t>
+      </w:r>
+    </w:p>
+    <w:p>
+      <w:pPr>
+        <w:pStyle w:val="ListParagraph"/>
+        <w:numPr>
+          <w:ilvl w:val="0"/>
+          <w:numId w:val="27"/>
+        </w:numPr>
+        <w:rPr>
+          <w:b/>
+          <w:bCs/>
+        </w:rPr>
+      </w:pPr>
+      <w:r>
+        <w:rPr>
+          <w:b/>
+          <w:bCs/>
+        </w:rPr>
         <w:t>‘o</w:t>
       </w:r>
       <w:r>
@@ -3319,61 +4631,23 @@
           <w:b/>
           <w:bCs/>
         </w:rPr>
-        <w:t>‘off’</w:t>
-      </w:r>
-    </w:p>
-    <w:p>
-      <w:pPr>
-        <w:pStyle w:val="ListParagraph"/>
-        <w:numPr>
-          <w:ilvl w:val="0"/>
-          <w:numId w:val="27"/>
-        </w:numPr>
-        <w:rPr>
-          <w:b/>
-          <w:bCs/>
-        </w:rPr>
-      </w:pPr>
-      <w:r>
-        <w:rPr>
-          <w:b/>
-          <w:bCs/>
-        </w:rPr>
-        <w:t>‘o</w:t>
-      </w:r>
-      <w:r>
-        <w:rPr>
-          <w:b/>
-          <w:bCs/>
-        </w:rPr>
-        <w:t>n</w:t>
-      </w:r>
-      <w:r>
-        <w:rPr>
-          <w:b/>
-          <w:bCs/>
-        </w:rPr>
-        <w:t>’</w:t>
-      </w:r>
-    </w:p>
-    <w:p>
-      <w:pPr>
-        <w:pStyle w:val="ListParagraph"/>
-        <w:numPr>
-          <w:ilvl w:val="0"/>
-          <w:numId w:val="27"/>
-        </w:numPr>
-        <w:rPr>
-          <w:b/>
-          <w:bCs/>
-        </w:rPr>
-      </w:pPr>
-      <w:r>
-        <w:rPr>
-          <w:b/>
-          <w:bCs/>
-        </w:rPr>
-        <w:t>[TIME_BOUND(1),TIME_BOUND(end)]</w:t>
+        <w:t>[TIME_BOUND(1</w:t>
+      </w:r>
+      <w:proofErr w:type="gramStart"/>
+      <w:r>
+        <w:rPr>
+          <w:b/>
+          <w:bCs/>
+        </w:rPr>
+        <w:t>),TIME</w:t>
+      </w:r>
+      <w:proofErr w:type="gramEnd"/>
+      <w:r>
+        <w:rPr>
+          <w:b/>
+          <w:bCs/>
+        </w:rPr>
+        <w:t>_BOUND(end)]</w:t>
       </w:r>
     </w:p>
     <w:p>
@@ -3439,16 +4713,60 @@
       <w:r>
         <w:t xml:space="preserve">permutation </w:t>
       </w:r>
+      <w:proofErr w:type="gramStart"/>
       <w:r>
         <w:t>5</w:t>
       </w:r>
-    </w:p>
-    <w:p>
-      <w:r>
-        <w:t xml:space="preserve">call:: </w:t>
-      </w:r>
-      <w:r>
-        <w:t>allersp = newtimefbaseln(allersp, hardcode_times, paramsersp);</w:t>
+      <w:proofErr w:type="gramEnd"/>
+    </w:p>
+    <w:p>
+      <w:proofErr w:type="gramStart"/>
+      <w:r>
+        <w:t>call::</w:t>
+      </w:r>
+      <w:proofErr w:type="gramEnd"/>
+      <w:r>
+        <w:t xml:space="preserve"> </w:t>
+      </w:r>
+      <w:proofErr w:type="spellStart"/>
+      <w:r>
+        <w:t>allersp</w:t>
+      </w:r>
+      <w:proofErr w:type="spellEnd"/>
+      <w:r>
+        <w:t xml:space="preserve"> = </w:t>
+      </w:r>
+      <w:proofErr w:type="spellStart"/>
+      <w:r>
+        <w:t>newtimefbaseln</w:t>
+      </w:r>
+      <w:proofErr w:type="spellEnd"/>
+      <w:r>
+        <w:t>(</w:t>
+      </w:r>
+      <w:proofErr w:type="spellStart"/>
+      <w:r>
+        <w:t>allersp</w:t>
+      </w:r>
+      <w:proofErr w:type="spellEnd"/>
+      <w:r>
+        <w:t xml:space="preserve">, </w:t>
+      </w:r>
+      <w:proofErr w:type="spellStart"/>
+      <w:r>
+        <w:t>hardcode_times</w:t>
+      </w:r>
+      <w:proofErr w:type="spellEnd"/>
+      <w:r>
+        <w:t xml:space="preserve">, </w:t>
+      </w:r>
+      <w:proofErr w:type="spellStart"/>
+      <w:r>
+        <w:t>paramsersp</w:t>
+      </w:r>
+      <w:proofErr w:type="spellEnd"/>
+      <w:r>
+        <w:t>);</w:t>
       </w:r>
     </w:p>
     <w:p>
@@ -3460,8 +4778,13 @@
         </w:numPr>
       </w:pPr>
       <w:r>
-        <w:t>log-transformed TF data, doubles</w:t>
-      </w:r>
+        <w:t xml:space="preserve">log-transformed TF data, </w:t>
+      </w:r>
+      <w:proofErr w:type="gramStart"/>
+      <w:r>
+        <w:t>doubles</w:t>
+      </w:r>
+      <w:proofErr w:type="gramEnd"/>
     </w:p>
     <w:p>
       <w:pPr>
@@ -3471,9 +4794,11 @@
           <w:numId w:val="7"/>
         </w:numPr>
       </w:pPr>
+      <w:proofErr w:type="spellStart"/>
       <w:r>
         <w:t>NaN</w:t>
       </w:r>
+      <w:proofErr w:type="spellEnd"/>
     </w:p>
     <w:p>
       <w:pPr>
@@ -3549,9 +4874,11 @@
           <w:numId w:val="7"/>
         </w:numPr>
       </w:pPr>
+      <w:proofErr w:type="spellStart"/>
       <w:r>
         <w:t>NaN</w:t>
       </w:r>
+      <w:proofErr w:type="spellEnd"/>
     </w:p>
     <w:p>
       <w:r>
@@ -3606,16 +4933,60 @@
       <w:r>
         <w:t xml:space="preserve">permutation </w:t>
       </w:r>
+      <w:proofErr w:type="gramStart"/>
       <w:r>
         <w:t>6</w:t>
       </w:r>
-    </w:p>
-    <w:p>
-      <w:r>
-        <w:t xml:space="preserve">call:: </w:t>
-      </w:r>
-      <w:r>
-        <w:t>allersp = newtimefbaseln(allersp, hardcode_times, paramsersp);</w:t>
+      <w:proofErr w:type="gramEnd"/>
+    </w:p>
+    <w:p>
+      <w:proofErr w:type="gramStart"/>
+      <w:r>
+        <w:t>call::</w:t>
+      </w:r>
+      <w:proofErr w:type="gramEnd"/>
+      <w:r>
+        <w:t xml:space="preserve"> </w:t>
+      </w:r>
+      <w:proofErr w:type="spellStart"/>
+      <w:r>
+        <w:t>allersp</w:t>
+      </w:r>
+      <w:proofErr w:type="spellEnd"/>
+      <w:r>
+        <w:t xml:space="preserve"> = </w:t>
+      </w:r>
+      <w:proofErr w:type="spellStart"/>
+      <w:r>
+        <w:t>newtimefbaseln</w:t>
+      </w:r>
+      <w:proofErr w:type="spellEnd"/>
+      <w:r>
+        <w:t>(</w:t>
+      </w:r>
+      <w:proofErr w:type="spellStart"/>
+      <w:r>
+        <w:t>allersp</w:t>
+      </w:r>
+      <w:proofErr w:type="spellEnd"/>
+      <w:r>
+        <w:t xml:space="preserve">, </w:t>
+      </w:r>
+      <w:proofErr w:type="spellStart"/>
+      <w:r>
+        <w:t>hardcode_times</w:t>
+      </w:r>
+      <w:proofErr w:type="spellEnd"/>
+      <w:r>
+        <w:t xml:space="preserve">, </w:t>
+      </w:r>
+      <w:proofErr w:type="spellStart"/>
+      <w:r>
+        <w:t>paramsersp</w:t>
+      </w:r>
+      <w:proofErr w:type="spellEnd"/>
+      <w:r>
+        <w:t>);</w:t>
       </w:r>
     </w:p>
     <w:p>
@@ -3627,8 +4998,13 @@
         </w:numPr>
       </w:pPr>
       <w:r>
-        <w:t>log-transformed TF data, doubles</w:t>
-      </w:r>
+        <w:t xml:space="preserve">log-transformed TF data, </w:t>
+      </w:r>
+      <w:proofErr w:type="gramStart"/>
+      <w:r>
+        <w:t>doubles</w:t>
+      </w:r>
+      <w:proofErr w:type="gramEnd"/>
     </w:p>
     <w:p>
       <w:pPr>
@@ -3638,9 +5014,11 @@
           <w:numId w:val="8"/>
         </w:numPr>
       </w:pPr>
+      <w:proofErr w:type="spellStart"/>
       <w:r>
         <w:t>NaN</w:t>
       </w:r>
+      <w:proofErr w:type="spellEnd"/>
     </w:p>
     <w:p>
       <w:pPr>
@@ -3722,9 +5100,11 @@
           <w:numId w:val="8"/>
         </w:numPr>
       </w:pPr>
+      <w:proofErr w:type="spellStart"/>
       <w:r>
         <w:t>NaN</w:t>
       </w:r>
+      <w:proofErr w:type="spellEnd"/>
     </w:p>
     <w:p>
       <w:r>
@@ -3775,16 +5155,60 @@
       <w:r>
         <w:t xml:space="preserve">permutation </w:t>
       </w:r>
+      <w:proofErr w:type="gramStart"/>
       <w:r>
         <w:t>7</w:t>
       </w:r>
-    </w:p>
-    <w:p>
-      <w:r>
-        <w:t xml:space="preserve">call:: </w:t>
-      </w:r>
-      <w:r>
-        <w:t>allersp = newtimefbaseln(allersp, hardcode_times, paramsersp);</w:t>
+      <w:proofErr w:type="gramEnd"/>
+    </w:p>
+    <w:p>
+      <w:proofErr w:type="gramStart"/>
+      <w:r>
+        <w:t>call::</w:t>
+      </w:r>
+      <w:proofErr w:type="gramEnd"/>
+      <w:r>
+        <w:t xml:space="preserve"> </w:t>
+      </w:r>
+      <w:proofErr w:type="spellStart"/>
+      <w:r>
+        <w:t>allersp</w:t>
+      </w:r>
+      <w:proofErr w:type="spellEnd"/>
+      <w:r>
+        <w:t xml:space="preserve"> = </w:t>
+      </w:r>
+      <w:proofErr w:type="spellStart"/>
+      <w:r>
+        <w:t>newtimefbaseln</w:t>
+      </w:r>
+      <w:proofErr w:type="spellEnd"/>
+      <w:r>
+        <w:t>(</w:t>
+      </w:r>
+      <w:proofErr w:type="spellStart"/>
+      <w:r>
+        <w:t>allersp</w:t>
+      </w:r>
+      <w:proofErr w:type="spellEnd"/>
+      <w:r>
+        <w:t xml:space="preserve">, </w:t>
+      </w:r>
+      <w:proofErr w:type="spellStart"/>
+      <w:r>
+        <w:t>hardcode_times</w:t>
+      </w:r>
+      <w:proofErr w:type="spellEnd"/>
+      <w:r>
+        <w:t xml:space="preserve">, </w:t>
+      </w:r>
+      <w:proofErr w:type="spellStart"/>
+      <w:r>
+        <w:t>paramsersp</w:t>
+      </w:r>
+      <w:proofErr w:type="spellEnd"/>
+      <w:r>
+        <w:t>);</w:t>
       </w:r>
     </w:p>
     <w:p>
@@ -3796,8 +5220,13 @@
         </w:numPr>
       </w:pPr>
       <w:r>
-        <w:t>log-transformed TF data, doubles</w:t>
-      </w:r>
+        <w:t xml:space="preserve">log-transformed TF data, </w:t>
+      </w:r>
+      <w:proofErr w:type="gramStart"/>
+      <w:r>
+        <w:t>doubles</w:t>
+      </w:r>
+      <w:proofErr w:type="gramEnd"/>
     </w:p>
     <w:p>
       <w:pPr>
@@ -3807,9 +5236,11 @@
           <w:numId w:val="9"/>
         </w:numPr>
       </w:pPr>
+      <w:proofErr w:type="spellStart"/>
       <w:r>
         <w:t>NaN</w:t>
       </w:r>
+      <w:proofErr w:type="spellEnd"/>
     </w:p>
     <w:p>
       <w:pPr>
@@ -3885,9 +5316,11 @@
           <w:numId w:val="9"/>
         </w:numPr>
       </w:pPr>
+      <w:proofErr w:type="spellStart"/>
       <w:r>
         <w:t>NaN</w:t>
       </w:r>
+      <w:proofErr w:type="spellEnd"/>
     </w:p>
     <w:p>
       <w:r>
@@ -3942,16 +5375,60 @@
       <w:r>
         <w:t xml:space="preserve">permutation </w:t>
       </w:r>
+      <w:proofErr w:type="gramStart"/>
       <w:r>
         <w:t>8</w:t>
       </w:r>
-    </w:p>
-    <w:p>
-      <w:r>
-        <w:t xml:space="preserve">call:: </w:t>
-      </w:r>
-      <w:r>
-        <w:t>allersp = newtimefbaseln(allersp, hardcode_times, paramsersp);</w:t>
+      <w:proofErr w:type="gramEnd"/>
+    </w:p>
+    <w:p>
+      <w:proofErr w:type="gramStart"/>
+      <w:r>
+        <w:t>call::</w:t>
+      </w:r>
+      <w:proofErr w:type="gramEnd"/>
+      <w:r>
+        <w:t xml:space="preserve"> </w:t>
+      </w:r>
+      <w:proofErr w:type="spellStart"/>
+      <w:r>
+        <w:t>allersp</w:t>
+      </w:r>
+      <w:proofErr w:type="spellEnd"/>
+      <w:r>
+        <w:t xml:space="preserve"> = </w:t>
+      </w:r>
+      <w:proofErr w:type="spellStart"/>
+      <w:r>
+        <w:t>newtimefbaseln</w:t>
+      </w:r>
+      <w:proofErr w:type="spellEnd"/>
+      <w:r>
+        <w:t>(</w:t>
+      </w:r>
+      <w:proofErr w:type="spellStart"/>
+      <w:r>
+        <w:t>allersp</w:t>
+      </w:r>
+      <w:proofErr w:type="spellEnd"/>
+      <w:r>
+        <w:t xml:space="preserve">, </w:t>
+      </w:r>
+      <w:proofErr w:type="spellStart"/>
+      <w:r>
+        <w:t>hardcode_times</w:t>
+      </w:r>
+      <w:proofErr w:type="spellEnd"/>
+      <w:r>
+        <w:t xml:space="preserve">, </w:t>
+      </w:r>
+      <w:proofErr w:type="spellStart"/>
+      <w:r>
+        <w:t>paramsersp</w:t>
+      </w:r>
+      <w:proofErr w:type="spellEnd"/>
+      <w:r>
+        <w:t>);</w:t>
       </w:r>
     </w:p>
     <w:p>
@@ -3963,8 +5440,13 @@
         </w:numPr>
       </w:pPr>
       <w:r>
-        <w:t>log-transformed TF data, doubles</w:t>
-      </w:r>
+        <w:t xml:space="preserve">log-transformed TF data, </w:t>
+      </w:r>
+      <w:proofErr w:type="gramStart"/>
+      <w:r>
+        <w:t>doubles</w:t>
+      </w:r>
+      <w:proofErr w:type="gramEnd"/>
     </w:p>
     <w:p>
       <w:pPr>
@@ -3974,9 +5456,11 @@
           <w:numId w:val="10"/>
         </w:numPr>
       </w:pPr>
+      <w:proofErr w:type="spellStart"/>
       <w:r>
         <w:t>NaN</w:t>
       </w:r>
+      <w:proofErr w:type="spellEnd"/>
     </w:p>
     <w:p>
       <w:pPr>
@@ -4070,9 +5554,11 @@
           <w:numId w:val="10"/>
         </w:numPr>
       </w:pPr>
+      <w:proofErr w:type="spellStart"/>
       <w:r>
         <w:t>NaN</w:t>
       </w:r>
+      <w:proofErr w:type="spellEnd"/>
     </w:p>
     <w:p>
       <w:r>
@@ -4123,16 +5609,60 @@
       <w:r>
         <w:t xml:space="preserve">permutation </w:t>
       </w:r>
+      <w:proofErr w:type="gramStart"/>
       <w:r>
         <w:t>9</w:t>
       </w:r>
-    </w:p>
-    <w:p>
-      <w:r>
-        <w:t xml:space="preserve">call:: </w:t>
-      </w:r>
-      <w:r>
-        <w:t>allersp = newtimefbaseln(allersp, hardcode_times, paramsersp);</w:t>
+      <w:proofErr w:type="gramEnd"/>
+    </w:p>
+    <w:p>
+      <w:proofErr w:type="gramStart"/>
+      <w:r>
+        <w:t>call::</w:t>
+      </w:r>
+      <w:proofErr w:type="gramEnd"/>
+      <w:r>
+        <w:t xml:space="preserve"> </w:t>
+      </w:r>
+      <w:proofErr w:type="spellStart"/>
+      <w:r>
+        <w:t>allersp</w:t>
+      </w:r>
+      <w:proofErr w:type="spellEnd"/>
+      <w:r>
+        <w:t xml:space="preserve"> = </w:t>
+      </w:r>
+      <w:proofErr w:type="spellStart"/>
+      <w:r>
+        <w:t>newtimefbaseln</w:t>
+      </w:r>
+      <w:proofErr w:type="spellEnd"/>
+      <w:r>
+        <w:t>(</w:t>
+      </w:r>
+      <w:proofErr w:type="spellStart"/>
+      <w:r>
+        <w:t>allersp</w:t>
+      </w:r>
+      <w:proofErr w:type="spellEnd"/>
+      <w:r>
+        <w:t xml:space="preserve">, </w:t>
+      </w:r>
+      <w:proofErr w:type="spellStart"/>
+      <w:r>
+        <w:t>hardcode_times</w:t>
+      </w:r>
+      <w:proofErr w:type="spellEnd"/>
+      <w:r>
+        <w:t xml:space="preserve">, </w:t>
+      </w:r>
+      <w:proofErr w:type="spellStart"/>
+      <w:r>
+        <w:t>paramsersp</w:t>
+      </w:r>
+      <w:proofErr w:type="spellEnd"/>
+      <w:r>
+        <w:t>);</w:t>
       </w:r>
     </w:p>
     <w:p>
@@ -4143,12 +5673,22 @@
           <w:numId w:val="14"/>
         </w:numPr>
       </w:pPr>
+      <w:proofErr w:type="spellStart"/>
       <w:r>
         <w:t>non</w:t>
       </w:r>
       <w:r>
-        <w:t>log-transformed TF data, doubles</w:t>
-      </w:r>
+        <w:t>log</w:t>
+      </w:r>
+      <w:proofErr w:type="spellEnd"/>
+      <w:r>
+        <w:t xml:space="preserve">-transformed TF data, </w:t>
+      </w:r>
+      <w:proofErr w:type="gramStart"/>
+      <w:r>
+        <w:t>doubles</w:t>
+      </w:r>
+      <w:proofErr w:type="gramEnd"/>
     </w:p>
     <w:p>
       <w:pPr>
@@ -4158,9 +5698,11 @@
           <w:numId w:val="14"/>
         </w:numPr>
       </w:pPr>
+      <w:proofErr w:type="spellStart"/>
       <w:r>
         <w:t>NaN</w:t>
       </w:r>
+      <w:proofErr w:type="spellEnd"/>
     </w:p>
     <w:p>
       <w:pPr>
@@ -4230,9 +5772,11 @@
           <w:numId w:val="14"/>
         </w:numPr>
       </w:pPr>
+      <w:proofErr w:type="spellStart"/>
       <w:r>
         <w:t>NaN</w:t>
       </w:r>
+      <w:proofErr w:type="spellEnd"/>
     </w:p>
     <w:p>
       <w:r>
@@ -4275,7 +5819,15 @@
     </w:p>
     <w:p>
       <w:r>
-        <w:t>NOTE: pretty sure without a baseline</w:t>
+        <w:t xml:space="preserve">NOTE: </w:t>
+      </w:r>
+      <w:proofErr w:type="gramStart"/>
+      <w:r>
+        <w:t>pretty sure</w:t>
+      </w:r>
+      <w:proofErr w:type="gramEnd"/>
+      <w:r>
+        <w:t xml:space="preserve"> without a baseline</w:t>
       </w:r>
       <w:r>
         <w:t xml:space="preserve"> time (8)</w:t>

</xml_diff>